<commit_message>
Phản hồi góp ý.
</commit_message>
<xml_diff>
--- a/PA2/5. Object model/GopYObjectModel.docx
+++ b/PA2/5. Object model/GopYObjectModel.docx
@@ -2,6 +2,59 @@
 <file path=word/document.xml><?xml version="1.0" encoding="utf-8"?>
 <w:document xmlns:ve="http://schemas.openxmlformats.org/markup-compatibility/2006" xmlns:o="urn:schemas-microsoft-com:office:office" xmlns:r="http://schemas.openxmlformats.org/officeDocument/2006/relationships" xmlns:m="http://schemas.openxmlformats.org/officeDocument/2006/math" xmlns:v="urn:schemas-microsoft-com:vml" xmlns:wp="http://schemas.openxmlformats.org/drawingml/2006/wordprocessingDrawing" xmlns:w10="urn:schemas-microsoft-com:office:word" xmlns:w="http://schemas.openxmlformats.org/wordprocessingml/2006/main" xmlns:wne="http://schemas.microsoft.com/office/word/2006/wordml">
   <w:body>
+    <w:p>
+      <w:pPr>
+        <w:spacing w:after="0"/>
+      </w:pPr>
+      <w:r>
+        <w:t>10/03: Toàn vẽ sơ đồ lớp</w:t>
+      </w:r>
+    </w:p>
+    <w:p>
+      <w:pPr>
+        <w:spacing w:after="0"/>
+      </w:pPr>
+      <w:r>
+        <w:t>11/03: HThuận góp ý sơ đồ lớp</w:t>
+      </w:r>
+    </w:p>
+    <w:p>
+      <w:pPr>
+        <w:spacing w:after="0"/>
+      </w:pPr>
+    </w:p>
+    <w:p>
+      <w:pPr>
+        <w:spacing w:after="0"/>
+      </w:pPr>
+    </w:p>
+    <w:p>
+      <w:pPr>
+        <w:spacing w:after="0"/>
+      </w:pPr>
+      <w:r>
+        <w:t>Thuận viết</w:t>
+      </w:r>
+    </w:p>
+    <w:p>
+      <w:pPr>
+        <w:spacing w:after="0"/>
+        <w:rPr>
+          <w:color w:val="FF0000"/>
+        </w:rPr>
+      </w:pPr>
+      <w:r>
+        <w:rPr>
+          <w:color w:val="FF0000"/>
+        </w:rPr>
+        <w:t>Toàn comment</w:t>
+      </w:r>
+    </w:p>
+    <w:p>
+      <w:pPr>
+        <w:spacing w:after="0"/>
+      </w:pPr>
+    </w:p>
     <w:p>
       <w:pPr>
         <w:pStyle w:val="ListParagraph"/>
@@ -9,25 +62,82 @@
           <w:ilvl w:val="0"/>
           <w:numId w:val="1"/>
         </w:numPr>
-      </w:pPr>
-      <w:r>
-        <w:t>Hoa Don: 1 Hoa Don thuộc về một Ban An và nên có tên khách hàng,</w:t>
-      </w:r>
-    </w:p>
-    <w:p>
-      <w:pPr>
+        <w:spacing w:after="0"/>
+      </w:pPr>
+      <w:r>
+        <w:t xml:space="preserve">Hoa Don: 1 Hoa Don thuộc về một </w:t>
+      </w:r>
+      <w:r>
+        <w:t xml:space="preserve">Ban An và nên có tên khách hàng. </w:t>
+      </w:r>
+      <w:r>
+        <w:t>Nên có lớp CHITIETHOADON: TenMonAn, SoLuong</w:t>
+      </w:r>
+      <w:r>
+        <w:t xml:space="preserve">. </w:t>
+      </w:r>
+      <w:r>
+        <w:t>1 Hoa Don thì có nhiều CHITIETHOADON</w:t>
+      </w:r>
+    </w:p>
+    <w:p>
+      <w:pPr>
+        <w:spacing w:after="0"/>
         <w:ind w:left="720"/>
-      </w:pPr>
-      <w:r>
-        <w:t>Nên có lớp CHITIETHOADON: TenMonAn, SoLuong</w:t>
-      </w:r>
-    </w:p>
-    <w:p>
-      <w:pPr>
+        <w:rPr>
+          <w:color w:val="FF0000"/>
+        </w:rPr>
+      </w:pPr>
+      <w:r>
+        <w:rPr>
+          <w:color w:val="FF0000"/>
+        </w:rPr>
+        <w:t xml:space="preserve">Vì HoaDon là lớp quan hệ (Association Class) nên chỉ quan hệ với 2 lớp Ban và MonAn. Cá nhân tui thấy lớp ChiTietHoaDon không cần vì: TenMonAn đã có trong lớp MonAn; muốn bàn ABC có 3 món XYZ </w:t>
+      </w:r>
+      <w:r>
+        <w:rPr>
+          <w:color w:val="FF0000"/>
+        </w:rPr>
+        <w:t xml:space="preserve">(3 món khác nhau hoặc giống nhau) </w:t>
+      </w:r>
+      <w:r>
+        <w:rPr>
+          <w:color w:val="FF0000"/>
+        </w:rPr>
+        <w:t>thì sẽ tạo 3 record HoaDon, mỗi record sẽ có cùng MaBan nhưng khác MaMonAn (xét trong CSDL</w:t>
+      </w:r>
+      <w:r>
+        <w:rPr>
+          <w:color w:val="FF0000"/>
+        </w:rPr>
+        <w:t xml:space="preserve"> và trường hợp 3 món khác nhau</w:t>
+      </w:r>
+      <w:r>
+        <w:rPr>
+          <w:color w:val="FF0000"/>
+        </w:rPr>
+        <w:t>).</w:t>
+      </w:r>
+    </w:p>
+    <w:p>
+      <w:pPr>
+        <w:spacing w:after="0"/>
         <w:ind w:left="720"/>
-      </w:pPr>
-      <w:r>
-        <w:t>1 Hoa Don thì có nhiều CHITIETHOADON</w:t>
+        <w:rPr>
+          <w:color w:val="FF0000"/>
+        </w:rPr>
+      </w:pPr>
+      <w:r>
+        <w:rPr>
+          <w:color w:val="FF0000"/>
+        </w:rPr>
+        <w:t>Muốn tính tiền cho khách thì đầu tiên dựa vào phiếu đặt và tên khách sẽ lấy ra được danh sách bàn. Với mỗi bàn sẽ có danh sách hóa đơn (có thể hiểu đây là danh sách món ăn ứng với bàn đó) để tính tiền từng hóa đơn.</w:t>
+      </w:r>
+      <w:r>
+        <w:rPr>
+          <w:color w:val="FF0000"/>
+        </w:rPr>
+        <w:t xml:space="preserve"> Cách này chỉ là ý kiến riêng của tui thôi chứ tui chưa nghĩ ra cách hay hơn. Bác có cao kiến thì cứ nêu ra nhé.</w:t>
       </w:r>
     </w:p>
     <w:p>
@@ -37,9 +147,25 @@
           <w:ilvl w:val="0"/>
           <w:numId w:val="1"/>
         </w:numPr>
+        <w:spacing w:after="0"/>
       </w:pPr>
       <w:r>
         <w:t>PhieuDatCho: nên có DatNgay, DatNgay khác với NgayDat.</w:t>
+      </w:r>
+    </w:p>
+    <w:p>
+      <w:pPr>
+        <w:pStyle w:val="ListParagraph"/>
+        <w:spacing w:after="0"/>
+        <w:rPr>
+          <w:color w:val="FF0000"/>
+        </w:rPr>
+      </w:pPr>
+      <w:r>
+        <w:rPr>
+          <w:color w:val="FF0000"/>
+        </w:rPr>
+        <w:t>Chưa hiểu DatNgay là gì, kiểu dữ liệu là gì?</w:t>
       </w:r>
     </w:p>
     <w:p>
@@ -49,9 +175,31 @@
           <w:ilvl w:val="0"/>
           <w:numId w:val="1"/>
         </w:numPr>
+        <w:spacing w:after="0"/>
       </w:pPr>
       <w:r>
         <w:t>Ban và MonAn nên để thuộc tính Anh vô luôn, không cần tách class Anh ra. Tại vì ành của bàn và món ăn chỉ có 1 thôi là đủ.</w:t>
+      </w:r>
+    </w:p>
+    <w:p>
+      <w:pPr>
+        <w:pStyle w:val="ListParagraph"/>
+        <w:spacing w:after="0"/>
+        <w:rPr>
+          <w:color w:val="FF0000"/>
+        </w:rPr>
+      </w:pPr>
+      <w:r>
+        <w:rPr>
+          <w:color w:val="FF0000"/>
+        </w:rPr>
+        <w:t xml:space="preserve">Tách ra một bảng khác để sau này nếu mở rộng dễ xử lý. Thuận có thể chứng minh hầu hết các trang web đều dùng 1 ảnh thì tui sẽ sửa lại. </w:t>
+      </w:r>
+      <w:r>
+        <w:rPr>
+          <w:color w:val="FF0000"/>
+        </w:rPr>
+        <w:sym w:font="Wingdings" w:char="F04A"/>
       </w:r>
     </w:p>
     <w:p>
@@ -61,6 +209,7 @@
           <w:ilvl w:val="0"/>
           <w:numId w:val="1"/>
         </w:numPr>
+        <w:spacing w:after="0"/>
       </w:pPr>
       <w:r>
         <w:t>Trong DanhMucMonAnh: cái hàm static LayDanhMuc nen chuyển sang LayDSMonAnTheoDanhMuc</w:t>
@@ -70,6 +219,27 @@
       </w:r>
       <w:r>
         <w:t xml:space="preserve"> mới đúng.</w:t>
+      </w:r>
+    </w:p>
+    <w:p>
+      <w:pPr>
+        <w:pStyle w:val="ListParagraph"/>
+        <w:spacing w:after="0"/>
+        <w:rPr>
+          <w:color w:val="FF0000"/>
+        </w:rPr>
+      </w:pPr>
+      <w:r>
+        <w:rPr>
+          <w:color w:val="FF0000"/>
+        </w:rPr>
+        <w:t>Phương thức này đã có trong lớp MonAn. Do kết quả trả về là MonAn nên phải để trong lớp MonAn.</w:t>
+      </w:r>
+      <w:r>
+        <w:rPr>
+          <w:color w:val="FF0000"/>
+        </w:rPr>
+        <w:t xml:space="preserve"> Phương thức LayDanhMuc dựa vào mã món ăn trả về DanhMucMonAn nên phải để trong lớp DanhMucMonAn.</w:t>
       </w:r>
     </w:p>
     <w:p>
@@ -79,9 +249,61 @@
           <w:ilvl w:val="0"/>
           <w:numId w:val="1"/>
         </w:numPr>
+        <w:spacing w:after="0"/>
       </w:pPr>
       <w:r>
         <w:t>Trong MonAn thì ThuocDanhMuc(maMonAn).</w:t>
+      </w:r>
+    </w:p>
+    <w:p>
+      <w:pPr>
+        <w:pStyle w:val="ListParagraph"/>
+        <w:spacing w:after="0"/>
+        <w:rPr>
+          <w:color w:val="FF0000"/>
+        </w:rPr>
+      </w:pPr>
+      <w:r>
+        <w:rPr>
+          <w:color w:val="FF0000"/>
+        </w:rPr>
+        <w:t>Không hiểu phương thức này để làm gì</w:t>
+      </w:r>
+      <w:r>
+        <w:rPr>
+          <w:color w:val="FF0000"/>
+        </w:rPr>
+        <w:t>, trả về kiểu gì</w:t>
+      </w:r>
+      <w:r>
+        <w:rPr>
+          <w:color w:val="FF0000"/>
+        </w:rPr>
+        <w:t xml:space="preserve"> vì đã có p</w:t>
+      </w:r>
+      <w:r>
+        <w:rPr>
+          <w:color w:val="FF0000"/>
+        </w:rPr>
+        <w:t>h</w:t>
+      </w:r>
+      <w:r>
+        <w:rPr>
+          <w:color w:val="FF0000"/>
+        </w:rPr>
+        <w:t xml:space="preserve">ương thức lấy </w:t>
+      </w:r>
+      <w:r>
+        <w:rPr>
+          <w:color w:val="FF0000"/>
+        </w:rPr>
+        <w:t xml:space="preserve">danh sách </w:t>
+      </w:r>
+      <w:r>
+        <w:rPr>
+          <w:color w:val="FF0000"/>
+        </w:rPr>
+        <w:t>món ăn theo danh mục.</w:t>
       </w:r>
     </w:p>
     <w:p>
@@ -91,12 +313,17 @@
           <w:ilvl w:val="0"/>
           <w:numId w:val="1"/>
         </w:numPr>
-      </w:pPr>
-    </w:p>
-    <w:p/>
+        <w:spacing w:after="0"/>
+      </w:pPr>
+    </w:p>
+    <w:p>
+      <w:pPr>
+        <w:spacing w:after="0"/>
+      </w:pPr>
+    </w:p>
     <w:sectPr>
       <w:pgSz w:w="12240" w:h="15840"/>
-      <w:pgMar w:top="1440" w:right="1440" w:bottom="1440" w:left="1440" w:header="720" w:footer="720" w:gutter="0"/>
+      <w:pgMar w:top="851" w:right="851" w:bottom="851" w:left="851" w:header="720" w:footer="720" w:gutter="0"/>
       <w:cols w:space="720"/>
       <w:docGrid w:linePitch="360"/>
     </w:sectPr>

</xml_diff>